<commit_message>
Documentos semana 12 y Gestion Pro
</commit_message>
<xml_diff>
--- a/Semana 12/Preguntas.docx
+++ b/Semana 12/Preguntas.docx
@@ -2,6 +2,1038 @@
 <file path=word/document.xml><?xml version="1.0" encoding="utf-8"?>
 <w:document xmlns:mc="http://schemas.openxmlformats.org/markup-compatibility/2006" xmlns:o="urn:schemas-microsoft-com:office:office" xmlns:r="http://schemas.openxmlformats.org/officeDocument/2006/relationships" xmlns:m="http://schemas.openxmlformats.org/officeDocument/2006/math" xmlns:v="urn:schemas-microsoft-com:vml" xmlns:wp="http://schemas.openxmlformats.org/drawingml/2006/wordprocessingDrawing" xmlns:w10="urn:schemas-microsoft-com:office:word" xmlns:w="http://schemas.openxmlformats.org/wordprocessingml/2006/main" xmlns:wne="http://schemas.microsoft.com/office/word/2006/wordml" xmlns:sl="http://schemas.openxmlformats.org/schemaLibrary/2006/main" xmlns:a="http://schemas.openxmlformats.org/drawingml/2006/main" xmlns:pic="http://schemas.openxmlformats.org/drawingml/2006/picture" xmlns:c="http://schemas.openxmlformats.org/drawingml/2006/chart" xmlns:lc="http://schemas.openxmlformats.org/drawingml/2006/lockedCanvas" xmlns:dgm="http://schemas.openxmlformats.org/drawingml/2006/diagram" xmlns:wps="http://schemas.microsoft.com/office/word/2010/wordprocessingShape" xmlns:wpg="http://schemas.microsoft.com/office/word/2010/wordprocessingGroup" xmlns:w14="http://schemas.microsoft.com/office/word/2010/wordml" xmlns:w15="http://schemas.microsoft.com/office/word/2012/wordml" xmlns:w16="http://schemas.microsoft.com/office/word/2018/wordml" xmlns:w16cex="http://schemas.microsoft.com/office/word/2018/wordml/cex" xmlns:w16cid="http://schemas.microsoft.com/office/word/2016/wordml/cid" xmlns="http://schemas.microsoft.com/office/tasks/2019/documenttasks" xmlns:cr="http://schemas.microsoft.com/office/comments/2020/reactions">
   <w:body>
+    <w:p>
+      <w:pPr>
+        <w:pStyle w:val="Heading3"/>
+        <w:keepNext w:val="0"/>
+        <w:keepLines w:val="0"/>
+        <w:spacing w:before="280" w:lineRule="auto"/>
+        <w:rPr>
+          <w:b w:val="1"/>
+          <w:color w:val="000000"/>
+          <w:sz w:val="26"/>
+          <w:szCs w:val="26"/>
+        </w:rPr>
+      </w:pPr>
+      <w:bookmarkStart w:colFirst="0" w:colLast="0" w:name="_rd1v0bhf4szt" w:id="0"/>
+      <w:bookmarkEnd w:id="0"/>
+      <w:r>
+        <w:rPr>
+          <w:b w:val="1"/>
+          <w:color w:val="000000"/>
+          <w:sz w:val="26"/>
+          <w:szCs w:val="26"/>
+          <w:rtl w:val="0"/>
+        </w:rPr>
+        <w:t xml:space="preserve">1. ¿Qué significa exactamente el término "interoperabilidad" en el contexto de las organizaciones y por qué es importante?</w:t>
+      </w:r>
+    </w:p>
+    <w:p>
+      <w:pPr>
+        <w:spacing w:after="240" w:before="240" w:lineRule="auto"/>
+        <w:rPr/>
+      </w:pPr>
+      <w:r>
+        <w:rPr>
+          <w:rtl w:val="0"/>
+        </w:rPr>
+        <w:t xml:space="preserve">La interoperabilidad se refiere a la capacidad de diferentes sistemas, aplicaciones y tecnologías dentro de una organización para comunicarse, intercambiar datos y trabajar juntos de manera efectiva. En el contexto organizacional, es fundamental porque permite que los procesos empresariales sean más eficientes, integrados y coherentes, lo que facilita la toma de decisiones, mejora la productividad y reduce los costos operativos.</w:t>
+      </w:r>
+    </w:p>
+    <w:p>
+      <w:pPr>
+        <w:pStyle w:val="Heading3"/>
+        <w:keepNext w:val="0"/>
+        <w:keepLines w:val="0"/>
+        <w:spacing w:before="280" w:lineRule="auto"/>
+        <w:rPr>
+          <w:b w:val="1"/>
+          <w:color w:val="000000"/>
+          <w:sz w:val="26"/>
+          <w:szCs w:val="26"/>
+        </w:rPr>
+      </w:pPr>
+      <w:bookmarkStart w:colFirst="0" w:colLast="0" w:name="_h24in3my79yk" w:id="1"/>
+      <w:bookmarkEnd w:id="1"/>
+      <w:r>
+        <w:rPr>
+          <w:b w:val="1"/>
+          <w:color w:val="000000"/>
+          <w:sz w:val="26"/>
+          <w:szCs w:val="26"/>
+          <w:rtl w:val="0"/>
+        </w:rPr>
+        <w:t xml:space="preserve">2. ¿Cuáles son los beneficios clave de lograr una alta interoperabilidad entre los sistemas y aplicaciones dentro de una organización?</w:t>
+      </w:r>
+    </w:p>
+    <w:p>
+      <w:pPr>
+        <w:numPr>
+          <w:ilvl w:val="0"/>
+          <w:numId w:val="6"/>
+        </w:numPr>
+        <w:spacing w:after="0" w:afterAutospacing="0" w:before="240" w:lineRule="auto"/>
+        <w:ind w:left="720" w:hanging="360"/>
+      </w:pPr>
+      <w:r>
+        <w:rPr>
+          <w:b w:val="1"/>
+          <w:rtl w:val="0"/>
+        </w:rPr>
+        <w:t xml:space="preserve">Mejora de la eficiencia operativa</w:t>
+      </w:r>
+      <w:r>
+        <w:rPr>
+          <w:rtl w:val="0"/>
+        </w:rPr>
+        <w:t xml:space="preserve">: Los sistemas interoperables eliminan la necesidad de entradas de datos redundantes y reducen los errores.</w:t>
+      </w:r>
+    </w:p>
+    <w:p>
+      <w:pPr>
+        <w:numPr>
+          <w:ilvl w:val="0"/>
+          <w:numId w:val="6"/>
+        </w:numPr>
+        <w:spacing w:after="0" w:afterAutospacing="0" w:before="0" w:beforeAutospacing="0" w:lineRule="auto"/>
+        <w:ind w:left="720" w:hanging="360"/>
+      </w:pPr>
+      <w:r>
+        <w:rPr>
+          <w:b w:val="1"/>
+          <w:rtl w:val="0"/>
+        </w:rPr>
+        <w:t xml:space="preserve">Facilita la colaboración</w:t>
+      </w:r>
+      <w:r>
+        <w:rPr>
+          <w:rtl w:val="0"/>
+        </w:rPr>
+        <w:t xml:space="preserve">: Los departamentos pueden compartir información de manera fluida, mejorando la coordinación y la toma de decisiones.</w:t>
+      </w:r>
+    </w:p>
+    <w:p>
+      <w:pPr>
+        <w:numPr>
+          <w:ilvl w:val="0"/>
+          <w:numId w:val="6"/>
+        </w:numPr>
+        <w:spacing w:after="0" w:afterAutospacing="0" w:before="0" w:beforeAutospacing="0" w:lineRule="auto"/>
+        <w:ind w:left="720" w:hanging="360"/>
+      </w:pPr>
+      <w:r>
+        <w:rPr>
+          <w:b w:val="1"/>
+          <w:rtl w:val="0"/>
+        </w:rPr>
+        <w:t xml:space="preserve">Reducción de costos</w:t>
+      </w:r>
+      <w:r>
+        <w:rPr>
+          <w:rtl w:val="0"/>
+        </w:rPr>
+        <w:t xml:space="preserve">: La interoperabilidad puede disminuir los costos asociados con la integración de sistemas y la capacitación del personal.</w:t>
+      </w:r>
+    </w:p>
+    <w:p>
+      <w:pPr>
+        <w:numPr>
+          <w:ilvl w:val="0"/>
+          <w:numId w:val="6"/>
+        </w:numPr>
+        <w:spacing w:after="0" w:afterAutospacing="0" w:before="0" w:beforeAutospacing="0" w:lineRule="auto"/>
+        <w:ind w:left="720" w:hanging="360"/>
+      </w:pPr>
+      <w:r>
+        <w:rPr>
+          <w:b w:val="1"/>
+          <w:rtl w:val="0"/>
+        </w:rPr>
+        <w:t xml:space="preserve">Mayor flexibilidad</w:t>
+      </w:r>
+      <w:r>
+        <w:rPr>
+          <w:rtl w:val="0"/>
+        </w:rPr>
+        <w:t xml:space="preserve">: Permite a las organizaciones adaptarse rápidamente a cambios en el mercado o en la tecnología.</w:t>
+      </w:r>
+    </w:p>
+    <w:p>
+      <w:pPr>
+        <w:numPr>
+          <w:ilvl w:val="0"/>
+          <w:numId w:val="6"/>
+        </w:numPr>
+        <w:spacing w:after="240" w:before="0" w:beforeAutospacing="0" w:lineRule="auto"/>
+        <w:ind w:left="720" w:hanging="360"/>
+      </w:pPr>
+      <w:r>
+        <w:rPr>
+          <w:b w:val="1"/>
+          <w:rtl w:val="0"/>
+        </w:rPr>
+        <w:t xml:space="preserve">Optimización del uso de recursos</w:t>
+      </w:r>
+      <w:r>
+        <w:rPr>
+          <w:rtl w:val="0"/>
+        </w:rPr>
+        <w:t xml:space="preserve">: Se aprovechan mejor los sistemas existentes, evitando duplicidades y aprovechando las capacidades de cada uno.</w:t>
+      </w:r>
+    </w:p>
+    <w:p>
+      <w:pPr>
+        <w:pStyle w:val="Heading3"/>
+        <w:keepNext w:val="0"/>
+        <w:keepLines w:val="0"/>
+        <w:spacing w:before="280" w:lineRule="auto"/>
+        <w:rPr>
+          <w:b w:val="1"/>
+          <w:color w:val="000000"/>
+          <w:sz w:val="26"/>
+          <w:szCs w:val="26"/>
+        </w:rPr>
+      </w:pPr>
+      <w:bookmarkStart w:colFirst="0" w:colLast="0" w:name="_8o8dieaxgt6v" w:id="2"/>
+      <w:bookmarkEnd w:id="2"/>
+      <w:r>
+        <w:rPr>
+          <w:b w:val="1"/>
+          <w:color w:val="000000"/>
+          <w:sz w:val="26"/>
+          <w:szCs w:val="26"/>
+          <w:rtl w:val="0"/>
+        </w:rPr>
+        <w:t xml:space="preserve">3. ¿Cuáles son los desafíos más comunes que enfrentan las organizaciones al intentar lograr la interoperabilidad entre diferentes sistemas y plataformas?</w:t>
+      </w:r>
+    </w:p>
+    <w:p>
+      <w:pPr>
+        <w:numPr>
+          <w:ilvl w:val="0"/>
+          <w:numId w:val="4"/>
+        </w:numPr>
+        <w:spacing w:after="0" w:afterAutospacing="0" w:before="240" w:lineRule="auto"/>
+        <w:ind w:left="720" w:hanging="360"/>
+      </w:pPr>
+      <w:r>
+        <w:rPr>
+          <w:b w:val="1"/>
+          <w:rtl w:val="0"/>
+        </w:rPr>
+        <w:t xml:space="preserve">Incompatibilidad de formatos de datos</w:t>
+      </w:r>
+      <w:r>
+        <w:rPr>
+          <w:rtl w:val="0"/>
+        </w:rPr>
+        <w:t xml:space="preserve">: Diferentes sistemas pueden utilizar formatos de datos distintos, lo que dificulta el intercambio de información.</w:t>
+      </w:r>
+    </w:p>
+    <w:p>
+      <w:pPr>
+        <w:numPr>
+          <w:ilvl w:val="0"/>
+          <w:numId w:val="4"/>
+        </w:numPr>
+        <w:spacing w:after="0" w:afterAutospacing="0" w:before="0" w:beforeAutospacing="0" w:lineRule="auto"/>
+        <w:ind w:left="720" w:hanging="360"/>
+      </w:pPr>
+      <w:r>
+        <w:rPr>
+          <w:b w:val="1"/>
+          <w:rtl w:val="0"/>
+        </w:rPr>
+        <w:t xml:space="preserve">Sistemas heredados (legacy)</w:t>
+      </w:r>
+      <w:r>
+        <w:rPr>
+          <w:rtl w:val="0"/>
+        </w:rPr>
+        <w:t xml:space="preserve">: Las tecnologías antiguas pueden no ser compatibles con sistemas modernos, lo que complica la integración.</w:t>
+      </w:r>
+    </w:p>
+    <w:p>
+      <w:pPr>
+        <w:numPr>
+          <w:ilvl w:val="0"/>
+          <w:numId w:val="4"/>
+        </w:numPr>
+        <w:spacing w:after="0" w:afterAutospacing="0" w:before="0" w:beforeAutospacing="0" w:lineRule="auto"/>
+        <w:ind w:left="720" w:hanging="360"/>
+      </w:pPr>
+      <w:r>
+        <w:rPr>
+          <w:b w:val="1"/>
+          <w:rtl w:val="0"/>
+        </w:rPr>
+        <w:t xml:space="preserve">Falta de estándares comunes</w:t>
+      </w:r>
+      <w:r>
+        <w:rPr>
+          <w:rtl w:val="0"/>
+        </w:rPr>
+        <w:t xml:space="preserve">: La ausencia de estándares universales puede crear barreras para la interoperabilidad.</w:t>
+      </w:r>
+    </w:p>
+    <w:p>
+      <w:pPr>
+        <w:numPr>
+          <w:ilvl w:val="0"/>
+          <w:numId w:val="4"/>
+        </w:numPr>
+        <w:spacing w:after="0" w:afterAutospacing="0" w:before="0" w:beforeAutospacing="0" w:lineRule="auto"/>
+        <w:ind w:left="720" w:hanging="360"/>
+      </w:pPr>
+      <w:r>
+        <w:rPr>
+          <w:b w:val="1"/>
+          <w:rtl w:val="0"/>
+        </w:rPr>
+        <w:t xml:space="preserve">Resistencia al cambio</w:t>
+      </w:r>
+      <w:r>
+        <w:rPr>
+          <w:rtl w:val="0"/>
+        </w:rPr>
+        <w:t xml:space="preserve">: La integración de sistemas puede encontrarse con resistencia interna debido a la inversión inicial necesaria o al cambio en los procesos.</w:t>
+      </w:r>
+    </w:p>
+    <w:p>
+      <w:pPr>
+        <w:numPr>
+          <w:ilvl w:val="0"/>
+          <w:numId w:val="4"/>
+        </w:numPr>
+        <w:spacing w:after="240" w:before="0" w:beforeAutospacing="0" w:lineRule="auto"/>
+        <w:ind w:left="720" w:hanging="360"/>
+      </w:pPr>
+      <w:r>
+        <w:rPr>
+          <w:b w:val="1"/>
+          <w:rtl w:val="0"/>
+        </w:rPr>
+        <w:t xml:space="preserve">Costos de implementación</w:t>
+      </w:r>
+      <w:r>
+        <w:rPr>
+          <w:rtl w:val="0"/>
+        </w:rPr>
+        <w:t xml:space="preserve">: Lograr la interoperabilidad puede requerir una inversión significativa en términos de tiempo, dinero y recursos humanos.</w:t>
+      </w:r>
+    </w:p>
+    <w:p>
+      <w:pPr>
+        <w:pStyle w:val="Heading3"/>
+        <w:keepNext w:val="0"/>
+        <w:keepLines w:val="0"/>
+        <w:spacing w:before="280" w:lineRule="auto"/>
+        <w:rPr>
+          <w:b w:val="1"/>
+          <w:color w:val="000000"/>
+          <w:sz w:val="26"/>
+          <w:szCs w:val="26"/>
+        </w:rPr>
+      </w:pPr>
+      <w:bookmarkStart w:colFirst="0" w:colLast="0" w:name="_15rctqvgk32" w:id="3"/>
+      <w:bookmarkEnd w:id="3"/>
+      <w:r>
+        <w:rPr>
+          <w:b w:val="1"/>
+          <w:color w:val="000000"/>
+          <w:sz w:val="26"/>
+          <w:szCs w:val="26"/>
+          <w:rtl w:val="0"/>
+        </w:rPr>
+        <w:t xml:space="preserve">4. ¿Cómo pueden las organizaciones abordar los problemas de interoperabilidad cuando tienen sistemas heredados que no son compatibles con las últimas tecnologías?</w:t>
+      </w:r>
+    </w:p>
+    <w:p>
+      <w:pPr>
+        <w:numPr>
+          <w:ilvl w:val="0"/>
+          <w:numId w:val="1"/>
+        </w:numPr>
+        <w:spacing w:after="0" w:afterAutospacing="0" w:before="240" w:lineRule="auto"/>
+        <w:ind w:left="720" w:hanging="360"/>
+      </w:pPr>
+      <w:r>
+        <w:rPr>
+          <w:b w:val="1"/>
+          <w:rtl w:val="0"/>
+        </w:rPr>
+        <w:t xml:space="preserve">Uso de middleware</w:t>
+      </w:r>
+      <w:r>
+        <w:rPr>
+          <w:rtl w:val="0"/>
+        </w:rPr>
+        <w:t xml:space="preserve">: Implementar software intermedio que actúe como traductor entre sistemas heredados y nuevos.</w:t>
+      </w:r>
+    </w:p>
+    <w:p>
+      <w:pPr>
+        <w:numPr>
+          <w:ilvl w:val="0"/>
+          <w:numId w:val="1"/>
+        </w:numPr>
+        <w:spacing w:after="0" w:afterAutospacing="0" w:before="0" w:beforeAutospacing="0" w:lineRule="auto"/>
+        <w:ind w:left="720" w:hanging="360"/>
+      </w:pPr>
+      <w:r>
+        <w:rPr>
+          <w:b w:val="1"/>
+          <w:rtl w:val="0"/>
+        </w:rPr>
+        <w:t xml:space="preserve">Migración gradual</w:t>
+      </w:r>
+      <w:r>
+        <w:rPr>
+          <w:rtl w:val="0"/>
+        </w:rPr>
+        <w:t xml:space="preserve">: Migrar gradualmente las funciones de los sistemas heredados a plataformas más modernas mientras se asegura la continuidad operativa.</w:t>
+      </w:r>
+    </w:p>
+    <w:p>
+      <w:pPr>
+        <w:numPr>
+          <w:ilvl w:val="0"/>
+          <w:numId w:val="1"/>
+        </w:numPr>
+        <w:spacing w:after="0" w:afterAutospacing="0" w:before="0" w:beforeAutospacing="0" w:lineRule="auto"/>
+        <w:ind w:left="720" w:hanging="360"/>
+      </w:pPr>
+      <w:r>
+        <w:rPr>
+          <w:b w:val="1"/>
+          <w:rtl w:val="0"/>
+        </w:rPr>
+        <w:t xml:space="preserve">Modernización de API</w:t>
+      </w:r>
+      <w:r>
+        <w:rPr>
+          <w:rtl w:val="0"/>
+        </w:rPr>
+        <w:t xml:space="preserve">: Crear interfaces de programación de aplicaciones (API) que permitan que los sistemas heredados interactúen con nuevas aplicaciones.</w:t>
+      </w:r>
+    </w:p>
+    <w:p>
+      <w:pPr>
+        <w:numPr>
+          <w:ilvl w:val="0"/>
+          <w:numId w:val="1"/>
+        </w:numPr>
+        <w:spacing w:after="0" w:afterAutospacing="0" w:before="0" w:beforeAutospacing="0" w:lineRule="auto"/>
+        <w:ind w:left="720" w:hanging="360"/>
+      </w:pPr>
+      <w:r>
+        <w:rPr>
+          <w:b w:val="1"/>
+          <w:rtl w:val="0"/>
+        </w:rPr>
+        <w:t xml:space="preserve">Emulación y virtualización</w:t>
+      </w:r>
+      <w:r>
+        <w:rPr>
+          <w:rtl w:val="0"/>
+        </w:rPr>
+        <w:t xml:space="preserve">: Utilizar herramientas que emulen o virtualicen los sistemas antiguos para que puedan operar en entornos modernos.</w:t>
+      </w:r>
+    </w:p>
+    <w:p>
+      <w:pPr>
+        <w:numPr>
+          <w:ilvl w:val="0"/>
+          <w:numId w:val="1"/>
+        </w:numPr>
+        <w:spacing w:after="240" w:before="0" w:beforeAutospacing="0" w:lineRule="auto"/>
+        <w:ind w:left="720" w:hanging="360"/>
+      </w:pPr>
+      <w:r>
+        <w:rPr>
+          <w:b w:val="1"/>
+          <w:rtl w:val="0"/>
+        </w:rPr>
+        <w:t xml:space="preserve">Evaluación de riesgos y costos</w:t>
+      </w:r>
+      <w:r>
+        <w:rPr>
+          <w:rtl w:val="0"/>
+        </w:rPr>
+        <w:t xml:space="preserve">: Analizar los riesgos y costos de mantener sistemas heredados frente a la actualización o reemplazo completo.</w:t>
+      </w:r>
+    </w:p>
+    <w:p>
+      <w:pPr>
+        <w:pStyle w:val="Heading3"/>
+        <w:keepNext w:val="0"/>
+        <w:keepLines w:val="0"/>
+        <w:spacing w:before="280" w:lineRule="auto"/>
+        <w:rPr>
+          <w:b w:val="1"/>
+          <w:color w:val="000000"/>
+          <w:sz w:val="26"/>
+          <w:szCs w:val="26"/>
+        </w:rPr>
+      </w:pPr>
+      <w:bookmarkStart w:colFirst="0" w:colLast="0" w:name="_tk4nb1qsvtxg" w:id="4"/>
+      <w:bookmarkEnd w:id="4"/>
+      <w:r>
+        <w:rPr>
+          <w:b w:val="1"/>
+          <w:color w:val="000000"/>
+          <w:sz w:val="26"/>
+          <w:szCs w:val="26"/>
+          <w:rtl w:val="0"/>
+        </w:rPr>
+        <w:t xml:space="preserve">5. ¿Qué papel juegan los estándares y protocolos de comunicación en la interoperabilidad efectiva entre sistemas y aplicaciones?</w:t>
+      </w:r>
+    </w:p>
+    <w:p>
+      <w:pPr>
+        <w:spacing w:after="240" w:before="240" w:lineRule="auto"/>
+        <w:rPr/>
+      </w:pPr>
+      <w:r>
+        <w:rPr>
+          <w:rtl w:val="0"/>
+        </w:rPr>
+        <w:t xml:space="preserve">Los estándares y protocolos de comunicación son fundamentales para la interoperabilidad porque proporcionan un lenguaje común que permite a diferentes sistemas y aplicaciones interactuar sin problemas. Esto incluye estándares de datos, formatos de archivos, y protocolos de red que aseguran que la información se transmita de manera coherente y comprensible entre diferentes plataformas. Al adherirse a estos estándares, las organizaciones pueden reducir la complejidad y aumentar la eficiencia en la integración de sistemas.</w:t>
+      </w:r>
+    </w:p>
+    <w:p>
+      <w:pPr>
+        <w:pStyle w:val="Heading3"/>
+        <w:keepNext w:val="0"/>
+        <w:keepLines w:val="0"/>
+        <w:spacing w:before="280" w:lineRule="auto"/>
+        <w:rPr>
+          <w:b w:val="1"/>
+          <w:color w:val="000000"/>
+          <w:sz w:val="26"/>
+          <w:szCs w:val="26"/>
+        </w:rPr>
+      </w:pPr>
+      <w:bookmarkStart w:colFirst="0" w:colLast="0" w:name="_oz17wdqkh3re" w:id="5"/>
+      <w:bookmarkEnd w:id="5"/>
+      <w:r>
+        <w:rPr>
+          <w:b w:val="1"/>
+          <w:color w:val="000000"/>
+          <w:sz w:val="26"/>
+          <w:szCs w:val="26"/>
+          <w:rtl w:val="0"/>
+        </w:rPr>
+        <w:t xml:space="preserve">6. ¿Cuáles son algunos ejemplos concretos de cómo la falta de interoperabilidad ha afectado negativamente a las organizaciones en diferentes industrias?</w:t>
+      </w:r>
+    </w:p>
+    <w:p>
+      <w:pPr>
+        <w:numPr>
+          <w:ilvl w:val="0"/>
+          <w:numId w:val="2"/>
+        </w:numPr>
+        <w:spacing w:after="0" w:afterAutospacing="0" w:before="240" w:lineRule="auto"/>
+        <w:ind w:left="720" w:hanging="360"/>
+      </w:pPr>
+      <w:r>
+        <w:rPr>
+          <w:b w:val="1"/>
+          <w:rtl w:val="0"/>
+        </w:rPr>
+        <w:t xml:space="preserve">Sanidad</w:t>
+      </w:r>
+      <w:r>
+        <w:rPr>
+          <w:rtl w:val="0"/>
+        </w:rPr>
+        <w:t xml:space="preserve">: La falta de interoperabilidad entre sistemas de registros médicos electrónicos (EMR) puede llevar a errores médicos debido a la falta de acceso a historiales completos del paciente.</w:t>
+      </w:r>
+    </w:p>
+    <w:p>
+      <w:pPr>
+        <w:numPr>
+          <w:ilvl w:val="0"/>
+          <w:numId w:val="2"/>
+        </w:numPr>
+        <w:spacing w:after="0" w:afterAutospacing="0" w:before="0" w:beforeAutospacing="0" w:lineRule="auto"/>
+        <w:ind w:left="720" w:hanging="360"/>
+      </w:pPr>
+      <w:r>
+        <w:rPr>
+          <w:b w:val="1"/>
+          <w:rtl w:val="0"/>
+        </w:rPr>
+        <w:t xml:space="preserve">Sector financiero</w:t>
+      </w:r>
+      <w:r>
+        <w:rPr>
+          <w:rtl w:val="0"/>
+        </w:rPr>
+        <w:t xml:space="preserve">: Incompatibilidad entre sistemas bancarios puede resultar en demoras en las transacciones y dificultades en la reconciliación de cuentas.</w:t>
+      </w:r>
+    </w:p>
+    <w:p>
+      <w:pPr>
+        <w:numPr>
+          <w:ilvl w:val="0"/>
+          <w:numId w:val="2"/>
+        </w:numPr>
+        <w:spacing w:after="0" w:afterAutospacing="0" w:before="0" w:beforeAutospacing="0" w:lineRule="auto"/>
+        <w:ind w:left="720" w:hanging="360"/>
+      </w:pPr>
+      <w:r>
+        <w:rPr>
+          <w:b w:val="1"/>
+          <w:rtl w:val="0"/>
+        </w:rPr>
+        <w:t xml:space="preserve">Cadena de suministro</w:t>
+      </w:r>
+      <w:r>
+        <w:rPr>
+          <w:rtl w:val="0"/>
+        </w:rPr>
+        <w:t xml:space="preserve">: En la industria manufacturera, la falta de interoperabilidad entre sistemas de planificación y proveedores puede causar interrupciones en la producción y problemas en la gestión de inventarios.</w:t>
+      </w:r>
+    </w:p>
+    <w:p>
+      <w:pPr>
+        <w:numPr>
+          <w:ilvl w:val="0"/>
+          <w:numId w:val="2"/>
+        </w:numPr>
+        <w:spacing w:after="240" w:before="0" w:beforeAutospacing="0" w:lineRule="auto"/>
+        <w:ind w:left="720" w:hanging="360"/>
+      </w:pPr>
+      <w:r>
+        <w:rPr>
+          <w:b w:val="1"/>
+          <w:rtl w:val="0"/>
+        </w:rPr>
+        <w:t xml:space="preserve">Telecomunicaciones</w:t>
+      </w:r>
+      <w:r>
+        <w:rPr>
+          <w:rtl w:val="0"/>
+        </w:rPr>
+        <w:t xml:space="preserve">: La incapacidad de sistemas de diferentes proveedores de servicios para intercambiar información puede resultar en problemas de facturación y mal servicio al cliente.</w:t>
+      </w:r>
+    </w:p>
+    <w:p>
+      <w:pPr>
+        <w:pStyle w:val="Heading3"/>
+        <w:keepNext w:val="0"/>
+        <w:keepLines w:val="0"/>
+        <w:spacing w:before="280" w:lineRule="auto"/>
+        <w:rPr>
+          <w:b w:val="1"/>
+          <w:color w:val="000000"/>
+          <w:sz w:val="26"/>
+          <w:szCs w:val="26"/>
+        </w:rPr>
+      </w:pPr>
+      <w:bookmarkStart w:colFirst="0" w:colLast="0" w:name="_6aixihwazbpt" w:id="6"/>
+      <w:bookmarkEnd w:id="6"/>
+      <w:r>
+        <w:rPr>
+          <w:b w:val="1"/>
+          <w:color w:val="000000"/>
+          <w:sz w:val="26"/>
+          <w:szCs w:val="26"/>
+          <w:rtl w:val="0"/>
+        </w:rPr>
+        <w:t xml:space="preserve">7. ¿Qué estrategias pueden implementar las organizaciones para mejorar la integración de sistemas y datos en toda la empresa?</w:t>
+      </w:r>
+    </w:p>
+    <w:p>
+      <w:pPr>
+        <w:numPr>
+          <w:ilvl w:val="0"/>
+          <w:numId w:val="5"/>
+        </w:numPr>
+        <w:spacing w:after="0" w:afterAutospacing="0" w:before="240" w:lineRule="auto"/>
+        <w:ind w:left="720" w:hanging="360"/>
+      </w:pPr>
+      <w:r>
+        <w:rPr>
+          <w:b w:val="1"/>
+          <w:rtl w:val="0"/>
+        </w:rPr>
+        <w:t xml:space="preserve">Adopción de una arquitectura orientada a servicios (SOA)</w:t>
+      </w:r>
+      <w:r>
+        <w:rPr>
+          <w:rtl w:val="0"/>
+        </w:rPr>
+        <w:t xml:space="preserve">: Facilita la interoperabilidad al permitir que los servicios sean reutilizables y accesibles a través de una red.</w:t>
+      </w:r>
+    </w:p>
+    <w:p>
+      <w:pPr>
+        <w:numPr>
+          <w:ilvl w:val="0"/>
+          <w:numId w:val="5"/>
+        </w:numPr>
+        <w:spacing w:after="0" w:afterAutospacing="0" w:before="0" w:beforeAutospacing="0" w:lineRule="auto"/>
+        <w:ind w:left="720" w:hanging="360"/>
+      </w:pPr>
+      <w:r>
+        <w:rPr>
+          <w:b w:val="1"/>
+          <w:rtl w:val="0"/>
+        </w:rPr>
+        <w:t xml:space="preserve">Implementación de API y microservicios</w:t>
+      </w:r>
+      <w:r>
+        <w:rPr>
+          <w:rtl w:val="0"/>
+        </w:rPr>
+        <w:t xml:space="preserve">: Desglosan las funciones en componentes pequeños y manejables que pueden interactuar de manera más flexible y escalable.</w:t>
+      </w:r>
+    </w:p>
+    <w:p>
+      <w:pPr>
+        <w:numPr>
+          <w:ilvl w:val="0"/>
+          <w:numId w:val="5"/>
+        </w:numPr>
+        <w:spacing w:after="0" w:afterAutospacing="0" w:before="0" w:beforeAutospacing="0" w:lineRule="auto"/>
+        <w:ind w:left="720" w:hanging="360"/>
+      </w:pPr>
+      <w:r>
+        <w:rPr>
+          <w:b w:val="1"/>
+          <w:rtl w:val="0"/>
+        </w:rPr>
+        <w:t xml:space="preserve">Utilización de plataformas de integración de datos</w:t>
+      </w:r>
+      <w:r>
+        <w:rPr>
+          <w:rtl w:val="0"/>
+        </w:rPr>
+        <w:t xml:space="preserve">: Herramientas que permiten la integración de datos provenientes de diferentes fuentes y sistemas.</w:t>
+      </w:r>
+    </w:p>
+    <w:p>
+      <w:pPr>
+        <w:numPr>
+          <w:ilvl w:val="0"/>
+          <w:numId w:val="5"/>
+        </w:numPr>
+        <w:spacing w:after="0" w:afterAutospacing="0" w:before="0" w:beforeAutospacing="0" w:lineRule="auto"/>
+        <w:ind w:left="720" w:hanging="360"/>
+      </w:pPr>
+      <w:r>
+        <w:rPr>
+          <w:b w:val="1"/>
+          <w:rtl w:val="0"/>
+        </w:rPr>
+        <w:t xml:space="preserve">Fomento de una cultura de colaboración</w:t>
+      </w:r>
+      <w:r>
+        <w:rPr>
+          <w:rtl w:val="0"/>
+        </w:rPr>
+        <w:t xml:space="preserve">: Impulsar la colaboración interdepartamental para garantizar que todos los sistemas y datos se alineen con los objetivos empresariales.</w:t>
+      </w:r>
+    </w:p>
+    <w:p>
+      <w:pPr>
+        <w:numPr>
+          <w:ilvl w:val="0"/>
+          <w:numId w:val="5"/>
+        </w:numPr>
+        <w:spacing w:after="240" w:before="0" w:beforeAutospacing="0" w:lineRule="auto"/>
+        <w:ind w:left="720" w:hanging="360"/>
+      </w:pPr>
+      <w:r>
+        <w:rPr>
+          <w:b w:val="1"/>
+          <w:rtl w:val="0"/>
+        </w:rPr>
+        <w:t xml:space="preserve">Establecimiento de un plan de gobernanza de datos</w:t>
+      </w:r>
+      <w:r>
+        <w:rPr>
+          <w:rtl w:val="0"/>
+        </w:rPr>
+        <w:t xml:space="preserve">: Asegura que todos los sistemas manejen los datos de manera coherente y con estándares establecidos.</w:t>
+      </w:r>
+    </w:p>
+    <w:p>
+      <w:pPr>
+        <w:pStyle w:val="Heading3"/>
+        <w:keepNext w:val="0"/>
+        <w:keepLines w:val="0"/>
+        <w:spacing w:before="280" w:lineRule="auto"/>
+        <w:rPr>
+          <w:b w:val="1"/>
+          <w:color w:val="000000"/>
+          <w:sz w:val="26"/>
+          <w:szCs w:val="26"/>
+        </w:rPr>
+      </w:pPr>
+      <w:bookmarkStart w:colFirst="0" w:colLast="0" w:name="_in8bk6t22wz2" w:id="7"/>
+      <w:bookmarkEnd w:id="7"/>
+      <w:r>
+        <w:rPr>
+          <w:b w:val="1"/>
+          <w:color w:val="000000"/>
+          <w:sz w:val="26"/>
+          <w:szCs w:val="26"/>
+          <w:rtl w:val="0"/>
+        </w:rPr>
+        <w:t xml:space="preserve">8. ¿Cuáles son los riesgos potenciales asociados con la falta de integración en las organizaciones y cómo pueden mitigarse?</w:t>
+      </w:r>
+    </w:p>
+    <w:p>
+      <w:pPr>
+        <w:numPr>
+          <w:ilvl w:val="0"/>
+          <w:numId w:val="7"/>
+        </w:numPr>
+        <w:spacing w:after="0" w:afterAutospacing="0" w:before="240" w:lineRule="auto"/>
+        <w:ind w:left="720" w:hanging="360"/>
+      </w:pPr>
+      <w:r>
+        <w:rPr>
+          <w:b w:val="1"/>
+          <w:rtl w:val="0"/>
+        </w:rPr>
+        <w:t xml:space="preserve">Riesgo de datos inexactos o incompletos</w:t>
+      </w:r>
+      <w:r>
+        <w:rPr>
+          <w:rtl w:val="0"/>
+        </w:rPr>
+        <w:t xml:space="preserve">: La falta de integración puede conducir a inconsistencias en los datos. Mitigación: Implementar sistemas de verificación y validación de datos.</w:t>
+      </w:r>
+    </w:p>
+    <w:p>
+      <w:pPr>
+        <w:numPr>
+          <w:ilvl w:val="0"/>
+          <w:numId w:val="7"/>
+        </w:numPr>
+        <w:spacing w:after="0" w:afterAutospacing="0" w:before="0" w:beforeAutospacing="0" w:lineRule="auto"/>
+        <w:ind w:left="720" w:hanging="360"/>
+      </w:pPr>
+      <w:r>
+        <w:rPr>
+          <w:b w:val="1"/>
+          <w:rtl w:val="0"/>
+        </w:rPr>
+        <w:t xml:space="preserve">Eficiencia operativa reducida</w:t>
+      </w:r>
+      <w:r>
+        <w:rPr>
+          <w:rtl w:val="0"/>
+        </w:rPr>
+        <w:t xml:space="preserve">: La duplicación de datos y procesos redundantes puede ralentizar las operaciones. Mitigación: Utilizar plataformas de integración para unificar procesos.</w:t>
+      </w:r>
+    </w:p>
+    <w:p>
+      <w:pPr>
+        <w:numPr>
+          <w:ilvl w:val="0"/>
+          <w:numId w:val="7"/>
+        </w:numPr>
+        <w:spacing w:after="0" w:afterAutospacing="0" w:before="0" w:beforeAutospacing="0" w:lineRule="auto"/>
+        <w:ind w:left="720" w:hanging="360"/>
+      </w:pPr>
+      <w:r>
+        <w:rPr>
+          <w:b w:val="1"/>
+          <w:rtl w:val="0"/>
+        </w:rPr>
+        <w:t xml:space="preserve">Desventaja competitiva</w:t>
+      </w:r>
+      <w:r>
+        <w:rPr>
+          <w:rtl w:val="0"/>
+        </w:rPr>
+        <w:t xml:space="preserve">: Las organizaciones menos integradas pueden reaccionar más lentamente a los cambios en el mercado. Mitigación: Adoptar tecnologías de integración modernas y agiles.</w:t>
+      </w:r>
+    </w:p>
+    <w:p>
+      <w:pPr>
+        <w:numPr>
+          <w:ilvl w:val="0"/>
+          <w:numId w:val="7"/>
+        </w:numPr>
+        <w:spacing w:after="240" w:before="0" w:beforeAutospacing="0" w:lineRule="auto"/>
+        <w:ind w:left="720" w:hanging="360"/>
+      </w:pPr>
+      <w:r>
+        <w:rPr>
+          <w:b w:val="1"/>
+          <w:rtl w:val="0"/>
+        </w:rPr>
+        <w:t xml:space="preserve">Problemas de cumplimiento normativo</w:t>
+      </w:r>
+      <w:r>
+        <w:rPr>
+          <w:rtl w:val="0"/>
+        </w:rPr>
+        <w:t xml:space="preserve">: La falta de integración puede dificultar la demostración del cumplimiento normativo. Mitigación: Integrar sistemas de gestión de cumplimiento que consoliden datos relevantes.</w:t>
+      </w:r>
+    </w:p>
+    <w:p>
+      <w:pPr>
+        <w:pStyle w:val="Heading3"/>
+        <w:keepNext w:val="0"/>
+        <w:keepLines w:val="0"/>
+        <w:spacing w:before="280" w:lineRule="auto"/>
+        <w:rPr>
+          <w:b w:val="1"/>
+          <w:color w:val="000000"/>
+          <w:sz w:val="26"/>
+          <w:szCs w:val="26"/>
+        </w:rPr>
+      </w:pPr>
+      <w:bookmarkStart w:colFirst="0" w:colLast="0" w:name="_cwptngn6dsbe" w:id="8"/>
+      <w:bookmarkEnd w:id="8"/>
+      <w:r>
+        <w:rPr>
+          <w:b w:val="1"/>
+          <w:color w:val="000000"/>
+          <w:sz w:val="26"/>
+          <w:szCs w:val="26"/>
+          <w:rtl w:val="0"/>
+        </w:rPr>
+        <w:t xml:space="preserve">9. ¿Cómo afecta la interoperabilidad y la integración a la experiencia del cliente y la capacidad de respuesta de una organización?</w:t>
+      </w:r>
+    </w:p>
+    <w:p>
+      <w:pPr>
+        <w:spacing w:after="240" w:before="240" w:lineRule="auto"/>
+        <w:rPr/>
+      </w:pPr>
+      <w:r>
+        <w:rPr>
+          <w:rtl w:val="0"/>
+        </w:rPr>
+        <w:t xml:space="preserve">Una alta interoperabilidad e integración permiten una vista unificada del cliente, lo que mejora la capacidad de una organización para personalizar interacciones, resolver problemas rápidamente y ofrecer un servicio coherente a través de múltiples canales. Esto, a su vez, aumenta la satisfacción del cliente y fortalece la lealtad. Además, permite que la organización responda rápidamente a las demandas y cambios del mercado, mejorando la agilidad y la capacidad de adaptación.</w:t>
+      </w:r>
+    </w:p>
+    <w:p>
+      <w:pPr>
+        <w:pStyle w:val="Heading3"/>
+        <w:keepNext w:val="0"/>
+        <w:keepLines w:val="0"/>
+        <w:spacing w:before="280" w:lineRule="auto"/>
+        <w:rPr>
+          <w:b w:val="1"/>
+          <w:color w:val="000000"/>
+          <w:sz w:val="26"/>
+          <w:szCs w:val="26"/>
+        </w:rPr>
+      </w:pPr>
+      <w:bookmarkStart w:colFirst="0" w:colLast="0" w:name="_dvkikjgd4bw8" w:id="9"/>
+      <w:bookmarkEnd w:id="9"/>
+      <w:r>
+        <w:rPr>
+          <w:b w:val="1"/>
+          <w:color w:val="000000"/>
+          <w:sz w:val="26"/>
+          <w:szCs w:val="26"/>
+          <w:rtl w:val="0"/>
+        </w:rPr>
+        <w:t xml:space="preserve">10. ¿Qué papel desempeñan las tecnologías emergentes como la inteligencia artificial y el Internet de las cosas en la mejora de la interoperabilidad y la integración en las organizaciones?</w:t>
+      </w:r>
+    </w:p>
+    <w:p>
+      <w:pPr>
+        <w:numPr>
+          <w:ilvl w:val="0"/>
+          <w:numId w:val="3"/>
+        </w:numPr>
+        <w:spacing w:after="0" w:afterAutospacing="0" w:before="240" w:lineRule="auto"/>
+        <w:ind w:left="720" w:hanging="360"/>
+      </w:pPr>
+      <w:r>
+        <w:rPr>
+          <w:b w:val="1"/>
+          <w:rtl w:val="0"/>
+        </w:rPr>
+        <w:t xml:space="preserve">Inteligencia Artificial (IA)</w:t>
+      </w:r>
+      <w:r>
+        <w:rPr>
+          <w:rtl w:val="0"/>
+        </w:rPr>
+        <w:t xml:space="preserve">: La IA puede automatizar y optimizar los procesos de integración, analizar grandes volúmenes de datos para detectar patrones, y mejorar la interoperabilidad mediante el aprendizaje automático de interacciones entre sistemas.</w:t>
+      </w:r>
+    </w:p>
+    <w:p>
+      <w:pPr>
+        <w:numPr>
+          <w:ilvl w:val="0"/>
+          <w:numId w:val="3"/>
+        </w:numPr>
+        <w:spacing w:after="0" w:afterAutospacing="0" w:before="0" w:beforeAutospacing="0" w:lineRule="auto"/>
+        <w:ind w:left="720" w:hanging="360"/>
+      </w:pPr>
+      <w:r>
+        <w:rPr>
+          <w:b w:val="1"/>
+          <w:rtl w:val="0"/>
+        </w:rPr>
+        <w:t xml:space="preserve">Internet de las Cosas (IoT)</w:t>
+      </w:r>
+      <w:r>
+        <w:rPr>
+          <w:rtl w:val="0"/>
+        </w:rPr>
+        <w:t xml:space="preserve">: El IoT requiere interoperabilidad para conectar y gestionar múltiples dispositivos en tiempo real. Facilita la recopilación y el intercambio de datos entre sistemas, mejorando la integración y permitiendo la toma de decisiones basada en datos en tiempo real.</w:t>
+      </w:r>
+    </w:p>
+    <w:p>
+      <w:pPr>
+        <w:numPr>
+          <w:ilvl w:val="0"/>
+          <w:numId w:val="3"/>
+        </w:numPr>
+        <w:spacing w:after="0" w:afterAutospacing="0" w:before="0" w:beforeAutospacing="0" w:lineRule="auto"/>
+        <w:ind w:left="720" w:hanging="360"/>
+      </w:pPr>
+      <w:r>
+        <w:rPr>
+          <w:b w:val="1"/>
+          <w:rtl w:val="0"/>
+        </w:rPr>
+        <w:t xml:space="preserve">Blockchain</w:t>
+      </w:r>
+      <w:r>
+        <w:rPr>
+          <w:rtl w:val="0"/>
+        </w:rPr>
+        <w:t xml:space="preserve">: Proporciona una capa de seguridad y transparencia en la integración de datos, especialmente en transacciones que requieren confianza y trazabilidad.</w:t>
+      </w:r>
+    </w:p>
+    <w:p>
+      <w:pPr>
+        <w:numPr>
+          <w:ilvl w:val="0"/>
+          <w:numId w:val="3"/>
+        </w:numPr>
+        <w:spacing w:after="240" w:before="0" w:beforeAutospacing="0" w:lineRule="auto"/>
+        <w:ind w:left="720" w:hanging="360"/>
+      </w:pPr>
+      <w:r>
+        <w:rPr>
+          <w:b w:val="1"/>
+          <w:rtl w:val="0"/>
+        </w:rPr>
+        <w:t xml:space="preserve">Computación en la nube</w:t>
+      </w:r>
+      <w:r>
+        <w:rPr>
+          <w:rtl w:val="0"/>
+        </w:rPr>
+        <w:t xml:space="preserve">: Ofrece plataformas y servicios que permiten una integración más flexible y escalable, reduciendo las barreras de compatibilidad entre sistemas diferentes.</w:t>
+      </w:r>
+    </w:p>
     <w:p>
       <w:pPr>
         <w:rPr/>
@@ -22,7 +1054,799 @@
 </file>
 
 <file path=word/numbering.xml><?xml version="1.0" encoding="utf-8"?>
-<w:numbering xmlns:mc="http://schemas.openxmlformats.org/markup-compatibility/2006" xmlns:o="urn:schemas-microsoft-com:office:office" xmlns:r="http://schemas.openxmlformats.org/officeDocument/2006/relationships" xmlns:m="http://schemas.openxmlformats.org/officeDocument/2006/math" xmlns:v="urn:schemas-microsoft-com:vml" xmlns:wp="http://schemas.openxmlformats.org/drawingml/2006/wordprocessingDrawing" xmlns:w10="urn:schemas-microsoft-com:office:word" xmlns:w="http://schemas.openxmlformats.org/wordprocessingml/2006/main" xmlns:wne="http://schemas.microsoft.com/office/word/2006/wordml" xmlns:sl="http://schemas.openxmlformats.org/schemaLibrary/2006/main" xmlns:a="http://schemas.openxmlformats.org/drawingml/2006/main" xmlns:pic="http://schemas.openxmlformats.org/drawingml/2006/picture" xmlns:c="http://schemas.openxmlformats.org/drawingml/2006/chart" xmlns:lc="http://schemas.openxmlformats.org/drawingml/2006/lockedCanvas" xmlns:dgm="http://schemas.openxmlformats.org/drawingml/2006/diagram" xmlns:wps="http://schemas.microsoft.com/office/word/2010/wordprocessingShape" xmlns:wpg="http://schemas.microsoft.com/office/word/2010/wordprocessingGroup" xmlns:w14="http://schemas.microsoft.com/office/word/2010/wordml" xmlns:w15="http://schemas.microsoft.com/office/word/2012/wordml" xmlns:w16="http://schemas.microsoft.com/office/word/2018/wordml" xmlns:w16cex="http://schemas.microsoft.com/office/word/2018/wordml/cex" xmlns:w16cid="http://schemas.microsoft.com/office/word/2016/wordml/cid" xmlns="http://schemas.microsoft.com/office/tasks/2019/documenttasks" xmlns:cr="http://schemas.microsoft.com/office/comments/2020/reactions"/>
+<w:numbering xmlns:mc="http://schemas.openxmlformats.org/markup-compatibility/2006" xmlns:o="urn:schemas-microsoft-com:office:office" xmlns:r="http://schemas.openxmlformats.org/officeDocument/2006/relationships" xmlns:m="http://schemas.openxmlformats.org/officeDocument/2006/math" xmlns:v="urn:schemas-microsoft-com:vml" xmlns:wp="http://schemas.openxmlformats.org/drawingml/2006/wordprocessingDrawing" xmlns:w10="urn:schemas-microsoft-com:office:word" xmlns:w="http://schemas.openxmlformats.org/wordprocessingml/2006/main" xmlns:wne="http://schemas.microsoft.com/office/word/2006/wordml" xmlns:sl="http://schemas.openxmlformats.org/schemaLibrary/2006/main" xmlns:a="http://schemas.openxmlformats.org/drawingml/2006/main" xmlns:pic="http://schemas.openxmlformats.org/drawingml/2006/picture" xmlns:c="http://schemas.openxmlformats.org/drawingml/2006/chart" xmlns:lc="http://schemas.openxmlformats.org/drawingml/2006/lockedCanvas" xmlns:dgm="http://schemas.openxmlformats.org/drawingml/2006/diagram" xmlns:wps="http://schemas.microsoft.com/office/word/2010/wordprocessingShape" xmlns:wpg="http://schemas.microsoft.com/office/word/2010/wordprocessingGroup" xmlns:w14="http://schemas.microsoft.com/office/word/2010/wordml" xmlns:w15="http://schemas.microsoft.com/office/word/2012/wordml" xmlns:w16="http://schemas.microsoft.com/office/word/2018/wordml" xmlns:w16cex="http://schemas.microsoft.com/office/word/2018/wordml/cex" xmlns:w16cid="http://schemas.microsoft.com/office/word/2016/wordml/cid" xmlns="http://schemas.microsoft.com/office/tasks/2019/documenttasks" xmlns:cr="http://schemas.microsoft.com/office/comments/2020/reactions">
+  <w:abstractNum w:abstractNumId="1">
+    <w:lvl w:ilvl="0">
+      <w:start w:val="1"/>
+      <w:numFmt w:val="bullet"/>
+      <w:lvlText w:val="●"/>
+      <w:lvlJc w:val="left"/>
+      <w:pPr>
+        <w:ind w:left="720" w:hanging="360"/>
+      </w:pPr>
+      <w:rPr>
+        <w:u w:val="none"/>
+      </w:rPr>
+    </w:lvl>
+    <w:lvl w:ilvl="1">
+      <w:start w:val="1"/>
+      <w:numFmt w:val="bullet"/>
+      <w:lvlText w:val="○"/>
+      <w:lvlJc w:val="left"/>
+      <w:pPr>
+        <w:ind w:left="1440" w:hanging="360"/>
+      </w:pPr>
+      <w:rPr>
+        <w:u w:val="none"/>
+      </w:rPr>
+    </w:lvl>
+    <w:lvl w:ilvl="2">
+      <w:start w:val="1"/>
+      <w:numFmt w:val="bullet"/>
+      <w:lvlText w:val="■"/>
+      <w:lvlJc w:val="left"/>
+      <w:pPr>
+        <w:ind w:left="2160" w:hanging="360"/>
+      </w:pPr>
+      <w:rPr>
+        <w:u w:val="none"/>
+      </w:rPr>
+    </w:lvl>
+    <w:lvl w:ilvl="3">
+      <w:start w:val="1"/>
+      <w:numFmt w:val="bullet"/>
+      <w:lvlText w:val="●"/>
+      <w:lvlJc w:val="left"/>
+      <w:pPr>
+        <w:ind w:left="2880" w:hanging="360"/>
+      </w:pPr>
+      <w:rPr>
+        <w:u w:val="none"/>
+      </w:rPr>
+    </w:lvl>
+    <w:lvl w:ilvl="4">
+      <w:start w:val="1"/>
+      <w:numFmt w:val="bullet"/>
+      <w:lvlText w:val="○"/>
+      <w:lvlJc w:val="left"/>
+      <w:pPr>
+        <w:ind w:left="3600" w:hanging="360"/>
+      </w:pPr>
+      <w:rPr>
+        <w:u w:val="none"/>
+      </w:rPr>
+    </w:lvl>
+    <w:lvl w:ilvl="5">
+      <w:start w:val="1"/>
+      <w:numFmt w:val="bullet"/>
+      <w:lvlText w:val="■"/>
+      <w:lvlJc w:val="left"/>
+      <w:pPr>
+        <w:ind w:left="4320" w:hanging="360"/>
+      </w:pPr>
+      <w:rPr>
+        <w:u w:val="none"/>
+      </w:rPr>
+    </w:lvl>
+    <w:lvl w:ilvl="6">
+      <w:start w:val="1"/>
+      <w:numFmt w:val="bullet"/>
+      <w:lvlText w:val="●"/>
+      <w:lvlJc w:val="left"/>
+      <w:pPr>
+        <w:ind w:left="5040" w:hanging="360"/>
+      </w:pPr>
+      <w:rPr>
+        <w:u w:val="none"/>
+      </w:rPr>
+    </w:lvl>
+    <w:lvl w:ilvl="7">
+      <w:start w:val="1"/>
+      <w:numFmt w:val="bullet"/>
+      <w:lvlText w:val="○"/>
+      <w:lvlJc w:val="left"/>
+      <w:pPr>
+        <w:ind w:left="5760" w:hanging="360"/>
+      </w:pPr>
+      <w:rPr>
+        <w:u w:val="none"/>
+      </w:rPr>
+    </w:lvl>
+    <w:lvl w:ilvl="8">
+      <w:start w:val="1"/>
+      <w:numFmt w:val="bullet"/>
+      <w:lvlText w:val="■"/>
+      <w:lvlJc w:val="left"/>
+      <w:pPr>
+        <w:ind w:left="6480" w:hanging="360"/>
+      </w:pPr>
+      <w:rPr>
+        <w:u w:val="none"/>
+      </w:rPr>
+    </w:lvl>
+  </w:abstractNum>
+  <w:abstractNum w:abstractNumId="2">
+    <w:lvl w:ilvl="0">
+      <w:start w:val="1"/>
+      <w:numFmt w:val="bullet"/>
+      <w:lvlText w:val="●"/>
+      <w:lvlJc w:val="left"/>
+      <w:pPr>
+        <w:ind w:left="720" w:hanging="360"/>
+      </w:pPr>
+      <w:rPr>
+        <w:u w:val="none"/>
+      </w:rPr>
+    </w:lvl>
+    <w:lvl w:ilvl="1">
+      <w:start w:val="1"/>
+      <w:numFmt w:val="bullet"/>
+      <w:lvlText w:val="○"/>
+      <w:lvlJc w:val="left"/>
+      <w:pPr>
+        <w:ind w:left="1440" w:hanging="360"/>
+      </w:pPr>
+      <w:rPr>
+        <w:u w:val="none"/>
+      </w:rPr>
+    </w:lvl>
+    <w:lvl w:ilvl="2">
+      <w:start w:val="1"/>
+      <w:numFmt w:val="bullet"/>
+      <w:lvlText w:val="■"/>
+      <w:lvlJc w:val="left"/>
+      <w:pPr>
+        <w:ind w:left="2160" w:hanging="360"/>
+      </w:pPr>
+      <w:rPr>
+        <w:u w:val="none"/>
+      </w:rPr>
+    </w:lvl>
+    <w:lvl w:ilvl="3">
+      <w:start w:val="1"/>
+      <w:numFmt w:val="bullet"/>
+      <w:lvlText w:val="●"/>
+      <w:lvlJc w:val="left"/>
+      <w:pPr>
+        <w:ind w:left="2880" w:hanging="360"/>
+      </w:pPr>
+      <w:rPr>
+        <w:u w:val="none"/>
+      </w:rPr>
+    </w:lvl>
+    <w:lvl w:ilvl="4">
+      <w:start w:val="1"/>
+      <w:numFmt w:val="bullet"/>
+      <w:lvlText w:val="○"/>
+      <w:lvlJc w:val="left"/>
+      <w:pPr>
+        <w:ind w:left="3600" w:hanging="360"/>
+      </w:pPr>
+      <w:rPr>
+        <w:u w:val="none"/>
+      </w:rPr>
+    </w:lvl>
+    <w:lvl w:ilvl="5">
+      <w:start w:val="1"/>
+      <w:numFmt w:val="bullet"/>
+      <w:lvlText w:val="■"/>
+      <w:lvlJc w:val="left"/>
+      <w:pPr>
+        <w:ind w:left="4320" w:hanging="360"/>
+      </w:pPr>
+      <w:rPr>
+        <w:u w:val="none"/>
+      </w:rPr>
+    </w:lvl>
+    <w:lvl w:ilvl="6">
+      <w:start w:val="1"/>
+      <w:numFmt w:val="bullet"/>
+      <w:lvlText w:val="●"/>
+      <w:lvlJc w:val="left"/>
+      <w:pPr>
+        <w:ind w:left="5040" w:hanging="360"/>
+      </w:pPr>
+      <w:rPr>
+        <w:u w:val="none"/>
+      </w:rPr>
+    </w:lvl>
+    <w:lvl w:ilvl="7">
+      <w:start w:val="1"/>
+      <w:numFmt w:val="bullet"/>
+      <w:lvlText w:val="○"/>
+      <w:lvlJc w:val="left"/>
+      <w:pPr>
+        <w:ind w:left="5760" w:hanging="360"/>
+      </w:pPr>
+      <w:rPr>
+        <w:u w:val="none"/>
+      </w:rPr>
+    </w:lvl>
+    <w:lvl w:ilvl="8">
+      <w:start w:val="1"/>
+      <w:numFmt w:val="bullet"/>
+      <w:lvlText w:val="■"/>
+      <w:lvlJc w:val="left"/>
+      <w:pPr>
+        <w:ind w:left="6480" w:hanging="360"/>
+      </w:pPr>
+      <w:rPr>
+        <w:u w:val="none"/>
+      </w:rPr>
+    </w:lvl>
+  </w:abstractNum>
+  <w:abstractNum w:abstractNumId="3">
+    <w:lvl w:ilvl="0">
+      <w:start w:val="1"/>
+      <w:numFmt w:val="bullet"/>
+      <w:lvlText w:val="●"/>
+      <w:lvlJc w:val="left"/>
+      <w:pPr>
+        <w:ind w:left="720" w:hanging="360"/>
+      </w:pPr>
+      <w:rPr>
+        <w:u w:val="none"/>
+      </w:rPr>
+    </w:lvl>
+    <w:lvl w:ilvl="1">
+      <w:start w:val="1"/>
+      <w:numFmt w:val="bullet"/>
+      <w:lvlText w:val="○"/>
+      <w:lvlJc w:val="left"/>
+      <w:pPr>
+        <w:ind w:left="1440" w:hanging="360"/>
+      </w:pPr>
+      <w:rPr>
+        <w:u w:val="none"/>
+      </w:rPr>
+    </w:lvl>
+    <w:lvl w:ilvl="2">
+      <w:start w:val="1"/>
+      <w:numFmt w:val="bullet"/>
+      <w:lvlText w:val="■"/>
+      <w:lvlJc w:val="left"/>
+      <w:pPr>
+        <w:ind w:left="2160" w:hanging="360"/>
+      </w:pPr>
+      <w:rPr>
+        <w:u w:val="none"/>
+      </w:rPr>
+    </w:lvl>
+    <w:lvl w:ilvl="3">
+      <w:start w:val="1"/>
+      <w:numFmt w:val="bullet"/>
+      <w:lvlText w:val="●"/>
+      <w:lvlJc w:val="left"/>
+      <w:pPr>
+        <w:ind w:left="2880" w:hanging="360"/>
+      </w:pPr>
+      <w:rPr>
+        <w:u w:val="none"/>
+      </w:rPr>
+    </w:lvl>
+    <w:lvl w:ilvl="4">
+      <w:start w:val="1"/>
+      <w:numFmt w:val="bullet"/>
+      <w:lvlText w:val="○"/>
+      <w:lvlJc w:val="left"/>
+      <w:pPr>
+        <w:ind w:left="3600" w:hanging="360"/>
+      </w:pPr>
+      <w:rPr>
+        <w:u w:val="none"/>
+      </w:rPr>
+    </w:lvl>
+    <w:lvl w:ilvl="5">
+      <w:start w:val="1"/>
+      <w:numFmt w:val="bullet"/>
+      <w:lvlText w:val="■"/>
+      <w:lvlJc w:val="left"/>
+      <w:pPr>
+        <w:ind w:left="4320" w:hanging="360"/>
+      </w:pPr>
+      <w:rPr>
+        <w:u w:val="none"/>
+      </w:rPr>
+    </w:lvl>
+    <w:lvl w:ilvl="6">
+      <w:start w:val="1"/>
+      <w:numFmt w:val="bullet"/>
+      <w:lvlText w:val="●"/>
+      <w:lvlJc w:val="left"/>
+      <w:pPr>
+        <w:ind w:left="5040" w:hanging="360"/>
+      </w:pPr>
+      <w:rPr>
+        <w:u w:val="none"/>
+      </w:rPr>
+    </w:lvl>
+    <w:lvl w:ilvl="7">
+      <w:start w:val="1"/>
+      <w:numFmt w:val="bullet"/>
+      <w:lvlText w:val="○"/>
+      <w:lvlJc w:val="left"/>
+      <w:pPr>
+        <w:ind w:left="5760" w:hanging="360"/>
+      </w:pPr>
+      <w:rPr>
+        <w:u w:val="none"/>
+      </w:rPr>
+    </w:lvl>
+    <w:lvl w:ilvl="8">
+      <w:start w:val="1"/>
+      <w:numFmt w:val="bullet"/>
+      <w:lvlText w:val="■"/>
+      <w:lvlJc w:val="left"/>
+      <w:pPr>
+        <w:ind w:left="6480" w:hanging="360"/>
+      </w:pPr>
+      <w:rPr>
+        <w:u w:val="none"/>
+      </w:rPr>
+    </w:lvl>
+  </w:abstractNum>
+  <w:abstractNum w:abstractNumId="4">
+    <w:lvl w:ilvl="0">
+      <w:start w:val="1"/>
+      <w:numFmt w:val="bullet"/>
+      <w:lvlText w:val="●"/>
+      <w:lvlJc w:val="left"/>
+      <w:pPr>
+        <w:ind w:left="720" w:hanging="360"/>
+      </w:pPr>
+      <w:rPr>
+        <w:u w:val="none"/>
+      </w:rPr>
+    </w:lvl>
+    <w:lvl w:ilvl="1">
+      <w:start w:val="1"/>
+      <w:numFmt w:val="bullet"/>
+      <w:lvlText w:val="○"/>
+      <w:lvlJc w:val="left"/>
+      <w:pPr>
+        <w:ind w:left="1440" w:hanging="360"/>
+      </w:pPr>
+      <w:rPr>
+        <w:u w:val="none"/>
+      </w:rPr>
+    </w:lvl>
+    <w:lvl w:ilvl="2">
+      <w:start w:val="1"/>
+      <w:numFmt w:val="bullet"/>
+      <w:lvlText w:val="■"/>
+      <w:lvlJc w:val="left"/>
+      <w:pPr>
+        <w:ind w:left="2160" w:hanging="360"/>
+      </w:pPr>
+      <w:rPr>
+        <w:u w:val="none"/>
+      </w:rPr>
+    </w:lvl>
+    <w:lvl w:ilvl="3">
+      <w:start w:val="1"/>
+      <w:numFmt w:val="bullet"/>
+      <w:lvlText w:val="●"/>
+      <w:lvlJc w:val="left"/>
+      <w:pPr>
+        <w:ind w:left="2880" w:hanging="360"/>
+      </w:pPr>
+      <w:rPr>
+        <w:u w:val="none"/>
+      </w:rPr>
+    </w:lvl>
+    <w:lvl w:ilvl="4">
+      <w:start w:val="1"/>
+      <w:numFmt w:val="bullet"/>
+      <w:lvlText w:val="○"/>
+      <w:lvlJc w:val="left"/>
+      <w:pPr>
+        <w:ind w:left="3600" w:hanging="360"/>
+      </w:pPr>
+      <w:rPr>
+        <w:u w:val="none"/>
+      </w:rPr>
+    </w:lvl>
+    <w:lvl w:ilvl="5">
+      <w:start w:val="1"/>
+      <w:numFmt w:val="bullet"/>
+      <w:lvlText w:val="■"/>
+      <w:lvlJc w:val="left"/>
+      <w:pPr>
+        <w:ind w:left="4320" w:hanging="360"/>
+      </w:pPr>
+      <w:rPr>
+        <w:u w:val="none"/>
+      </w:rPr>
+    </w:lvl>
+    <w:lvl w:ilvl="6">
+      <w:start w:val="1"/>
+      <w:numFmt w:val="bullet"/>
+      <w:lvlText w:val="●"/>
+      <w:lvlJc w:val="left"/>
+      <w:pPr>
+        <w:ind w:left="5040" w:hanging="360"/>
+      </w:pPr>
+      <w:rPr>
+        <w:u w:val="none"/>
+      </w:rPr>
+    </w:lvl>
+    <w:lvl w:ilvl="7">
+      <w:start w:val="1"/>
+      <w:numFmt w:val="bullet"/>
+      <w:lvlText w:val="○"/>
+      <w:lvlJc w:val="left"/>
+      <w:pPr>
+        <w:ind w:left="5760" w:hanging="360"/>
+      </w:pPr>
+      <w:rPr>
+        <w:u w:val="none"/>
+      </w:rPr>
+    </w:lvl>
+    <w:lvl w:ilvl="8">
+      <w:start w:val="1"/>
+      <w:numFmt w:val="bullet"/>
+      <w:lvlText w:val="■"/>
+      <w:lvlJc w:val="left"/>
+      <w:pPr>
+        <w:ind w:left="6480" w:hanging="360"/>
+      </w:pPr>
+      <w:rPr>
+        <w:u w:val="none"/>
+      </w:rPr>
+    </w:lvl>
+  </w:abstractNum>
+  <w:abstractNum w:abstractNumId="5">
+    <w:lvl w:ilvl="0">
+      <w:start w:val="1"/>
+      <w:numFmt w:val="bullet"/>
+      <w:lvlText w:val="●"/>
+      <w:lvlJc w:val="left"/>
+      <w:pPr>
+        <w:ind w:left="720" w:hanging="360"/>
+      </w:pPr>
+      <w:rPr>
+        <w:u w:val="none"/>
+      </w:rPr>
+    </w:lvl>
+    <w:lvl w:ilvl="1">
+      <w:start w:val="1"/>
+      <w:numFmt w:val="bullet"/>
+      <w:lvlText w:val="○"/>
+      <w:lvlJc w:val="left"/>
+      <w:pPr>
+        <w:ind w:left="1440" w:hanging="360"/>
+      </w:pPr>
+      <w:rPr>
+        <w:u w:val="none"/>
+      </w:rPr>
+    </w:lvl>
+    <w:lvl w:ilvl="2">
+      <w:start w:val="1"/>
+      <w:numFmt w:val="bullet"/>
+      <w:lvlText w:val="■"/>
+      <w:lvlJc w:val="left"/>
+      <w:pPr>
+        <w:ind w:left="2160" w:hanging="360"/>
+      </w:pPr>
+      <w:rPr>
+        <w:u w:val="none"/>
+      </w:rPr>
+    </w:lvl>
+    <w:lvl w:ilvl="3">
+      <w:start w:val="1"/>
+      <w:numFmt w:val="bullet"/>
+      <w:lvlText w:val="●"/>
+      <w:lvlJc w:val="left"/>
+      <w:pPr>
+        <w:ind w:left="2880" w:hanging="360"/>
+      </w:pPr>
+      <w:rPr>
+        <w:u w:val="none"/>
+      </w:rPr>
+    </w:lvl>
+    <w:lvl w:ilvl="4">
+      <w:start w:val="1"/>
+      <w:numFmt w:val="bullet"/>
+      <w:lvlText w:val="○"/>
+      <w:lvlJc w:val="left"/>
+      <w:pPr>
+        <w:ind w:left="3600" w:hanging="360"/>
+      </w:pPr>
+      <w:rPr>
+        <w:u w:val="none"/>
+      </w:rPr>
+    </w:lvl>
+    <w:lvl w:ilvl="5">
+      <w:start w:val="1"/>
+      <w:numFmt w:val="bullet"/>
+      <w:lvlText w:val="■"/>
+      <w:lvlJc w:val="left"/>
+      <w:pPr>
+        <w:ind w:left="4320" w:hanging="360"/>
+      </w:pPr>
+      <w:rPr>
+        <w:u w:val="none"/>
+      </w:rPr>
+    </w:lvl>
+    <w:lvl w:ilvl="6">
+      <w:start w:val="1"/>
+      <w:numFmt w:val="bullet"/>
+      <w:lvlText w:val="●"/>
+      <w:lvlJc w:val="left"/>
+      <w:pPr>
+        <w:ind w:left="5040" w:hanging="360"/>
+      </w:pPr>
+      <w:rPr>
+        <w:u w:val="none"/>
+      </w:rPr>
+    </w:lvl>
+    <w:lvl w:ilvl="7">
+      <w:start w:val="1"/>
+      <w:numFmt w:val="bullet"/>
+      <w:lvlText w:val="○"/>
+      <w:lvlJc w:val="left"/>
+      <w:pPr>
+        <w:ind w:left="5760" w:hanging="360"/>
+      </w:pPr>
+      <w:rPr>
+        <w:u w:val="none"/>
+      </w:rPr>
+    </w:lvl>
+    <w:lvl w:ilvl="8">
+      <w:start w:val="1"/>
+      <w:numFmt w:val="bullet"/>
+      <w:lvlText w:val="■"/>
+      <w:lvlJc w:val="left"/>
+      <w:pPr>
+        <w:ind w:left="6480" w:hanging="360"/>
+      </w:pPr>
+      <w:rPr>
+        <w:u w:val="none"/>
+      </w:rPr>
+    </w:lvl>
+  </w:abstractNum>
+  <w:abstractNum w:abstractNumId="6">
+    <w:lvl w:ilvl="0">
+      <w:start w:val="1"/>
+      <w:numFmt w:val="bullet"/>
+      <w:lvlText w:val="●"/>
+      <w:lvlJc w:val="left"/>
+      <w:pPr>
+        <w:ind w:left="720" w:hanging="360"/>
+      </w:pPr>
+      <w:rPr>
+        <w:u w:val="none"/>
+      </w:rPr>
+    </w:lvl>
+    <w:lvl w:ilvl="1">
+      <w:start w:val="1"/>
+      <w:numFmt w:val="bullet"/>
+      <w:lvlText w:val="○"/>
+      <w:lvlJc w:val="left"/>
+      <w:pPr>
+        <w:ind w:left="1440" w:hanging="360"/>
+      </w:pPr>
+      <w:rPr>
+        <w:u w:val="none"/>
+      </w:rPr>
+    </w:lvl>
+    <w:lvl w:ilvl="2">
+      <w:start w:val="1"/>
+      <w:numFmt w:val="bullet"/>
+      <w:lvlText w:val="■"/>
+      <w:lvlJc w:val="left"/>
+      <w:pPr>
+        <w:ind w:left="2160" w:hanging="360"/>
+      </w:pPr>
+      <w:rPr>
+        <w:u w:val="none"/>
+      </w:rPr>
+    </w:lvl>
+    <w:lvl w:ilvl="3">
+      <w:start w:val="1"/>
+      <w:numFmt w:val="bullet"/>
+      <w:lvlText w:val="●"/>
+      <w:lvlJc w:val="left"/>
+      <w:pPr>
+        <w:ind w:left="2880" w:hanging="360"/>
+      </w:pPr>
+      <w:rPr>
+        <w:u w:val="none"/>
+      </w:rPr>
+    </w:lvl>
+    <w:lvl w:ilvl="4">
+      <w:start w:val="1"/>
+      <w:numFmt w:val="bullet"/>
+      <w:lvlText w:val="○"/>
+      <w:lvlJc w:val="left"/>
+      <w:pPr>
+        <w:ind w:left="3600" w:hanging="360"/>
+      </w:pPr>
+      <w:rPr>
+        <w:u w:val="none"/>
+      </w:rPr>
+    </w:lvl>
+    <w:lvl w:ilvl="5">
+      <w:start w:val="1"/>
+      <w:numFmt w:val="bullet"/>
+      <w:lvlText w:val="■"/>
+      <w:lvlJc w:val="left"/>
+      <w:pPr>
+        <w:ind w:left="4320" w:hanging="360"/>
+      </w:pPr>
+      <w:rPr>
+        <w:u w:val="none"/>
+      </w:rPr>
+    </w:lvl>
+    <w:lvl w:ilvl="6">
+      <w:start w:val="1"/>
+      <w:numFmt w:val="bullet"/>
+      <w:lvlText w:val="●"/>
+      <w:lvlJc w:val="left"/>
+      <w:pPr>
+        <w:ind w:left="5040" w:hanging="360"/>
+      </w:pPr>
+      <w:rPr>
+        <w:u w:val="none"/>
+      </w:rPr>
+    </w:lvl>
+    <w:lvl w:ilvl="7">
+      <w:start w:val="1"/>
+      <w:numFmt w:val="bullet"/>
+      <w:lvlText w:val="○"/>
+      <w:lvlJc w:val="left"/>
+      <w:pPr>
+        <w:ind w:left="5760" w:hanging="360"/>
+      </w:pPr>
+      <w:rPr>
+        <w:u w:val="none"/>
+      </w:rPr>
+    </w:lvl>
+    <w:lvl w:ilvl="8">
+      <w:start w:val="1"/>
+      <w:numFmt w:val="bullet"/>
+      <w:lvlText w:val="■"/>
+      <w:lvlJc w:val="left"/>
+      <w:pPr>
+        <w:ind w:left="6480" w:hanging="360"/>
+      </w:pPr>
+      <w:rPr>
+        <w:u w:val="none"/>
+      </w:rPr>
+    </w:lvl>
+  </w:abstractNum>
+  <w:abstractNum w:abstractNumId="7">
+    <w:lvl w:ilvl="0">
+      <w:start w:val="1"/>
+      <w:numFmt w:val="bullet"/>
+      <w:lvlText w:val="●"/>
+      <w:lvlJc w:val="left"/>
+      <w:pPr>
+        <w:ind w:left="720" w:hanging="360"/>
+      </w:pPr>
+      <w:rPr>
+        <w:u w:val="none"/>
+      </w:rPr>
+    </w:lvl>
+    <w:lvl w:ilvl="1">
+      <w:start w:val="1"/>
+      <w:numFmt w:val="bullet"/>
+      <w:lvlText w:val="○"/>
+      <w:lvlJc w:val="left"/>
+      <w:pPr>
+        <w:ind w:left="1440" w:hanging="360"/>
+      </w:pPr>
+      <w:rPr>
+        <w:u w:val="none"/>
+      </w:rPr>
+    </w:lvl>
+    <w:lvl w:ilvl="2">
+      <w:start w:val="1"/>
+      <w:numFmt w:val="bullet"/>
+      <w:lvlText w:val="■"/>
+      <w:lvlJc w:val="left"/>
+      <w:pPr>
+        <w:ind w:left="2160" w:hanging="360"/>
+      </w:pPr>
+      <w:rPr>
+        <w:u w:val="none"/>
+      </w:rPr>
+    </w:lvl>
+    <w:lvl w:ilvl="3">
+      <w:start w:val="1"/>
+      <w:numFmt w:val="bullet"/>
+      <w:lvlText w:val="●"/>
+      <w:lvlJc w:val="left"/>
+      <w:pPr>
+        <w:ind w:left="2880" w:hanging="360"/>
+      </w:pPr>
+      <w:rPr>
+        <w:u w:val="none"/>
+      </w:rPr>
+    </w:lvl>
+    <w:lvl w:ilvl="4">
+      <w:start w:val="1"/>
+      <w:numFmt w:val="bullet"/>
+      <w:lvlText w:val="○"/>
+      <w:lvlJc w:val="left"/>
+      <w:pPr>
+        <w:ind w:left="3600" w:hanging="360"/>
+      </w:pPr>
+      <w:rPr>
+        <w:u w:val="none"/>
+      </w:rPr>
+    </w:lvl>
+    <w:lvl w:ilvl="5">
+      <w:start w:val="1"/>
+      <w:numFmt w:val="bullet"/>
+      <w:lvlText w:val="■"/>
+      <w:lvlJc w:val="left"/>
+      <w:pPr>
+        <w:ind w:left="4320" w:hanging="360"/>
+      </w:pPr>
+      <w:rPr>
+        <w:u w:val="none"/>
+      </w:rPr>
+    </w:lvl>
+    <w:lvl w:ilvl="6">
+      <w:start w:val="1"/>
+      <w:numFmt w:val="bullet"/>
+      <w:lvlText w:val="●"/>
+      <w:lvlJc w:val="left"/>
+      <w:pPr>
+        <w:ind w:left="5040" w:hanging="360"/>
+      </w:pPr>
+      <w:rPr>
+        <w:u w:val="none"/>
+      </w:rPr>
+    </w:lvl>
+    <w:lvl w:ilvl="7">
+      <w:start w:val="1"/>
+      <w:numFmt w:val="bullet"/>
+      <w:lvlText w:val="○"/>
+      <w:lvlJc w:val="left"/>
+      <w:pPr>
+        <w:ind w:left="5760" w:hanging="360"/>
+      </w:pPr>
+      <w:rPr>
+        <w:u w:val="none"/>
+      </w:rPr>
+    </w:lvl>
+    <w:lvl w:ilvl="8">
+      <w:start w:val="1"/>
+      <w:numFmt w:val="bullet"/>
+      <w:lvlText w:val="■"/>
+      <w:lvlJc w:val="left"/>
+      <w:pPr>
+        <w:ind w:left="6480" w:hanging="360"/>
+      </w:pPr>
+      <w:rPr>
+        <w:u w:val="none"/>
+      </w:rPr>
+    </w:lvl>
+  </w:abstractNum>
+  <w:num w:numId="1">
+    <w:abstractNumId w:val="1"/>
+  </w:num>
+  <w:num w:numId="2">
+    <w:abstractNumId w:val="2"/>
+  </w:num>
+  <w:num w:numId="3">
+    <w:abstractNumId w:val="3"/>
+  </w:num>
+  <w:num w:numId="4">
+    <w:abstractNumId w:val="4"/>
+  </w:num>
+  <w:num w:numId="5">
+    <w:abstractNumId w:val="5"/>
+  </w:num>
+  <w:num w:numId="6">
+    <w:abstractNumId w:val="6"/>
+  </w:num>
+  <w:num w:numId="7">
+    <w:abstractNumId w:val="7"/>
+  </w:num>
+</w:numbering>
 </file>
 
 <file path=word/styles.xml><?xml version="1.0" encoding="utf-8"?>

</xml_diff>